<commit_message>
adds example of cross-referencing
</commit_message>
<xml_diff>
--- a/hello_word_rmd/helloworld.docx
+++ b/hello_word_rmd/helloworld.docx
@@ -42,7 +42,7 @@
       <w:pPr>
         <w:pStyle w:val="Heading2"/>
       </w:pPr>
-      <w:bookmarkStart w:id="21" w:name="r-markdown"/>
+      <w:bookmarkStart w:id="21" w:name="rmd"/>
       <w:bookmarkEnd w:id="21"/>
       <w:r>
         <w:t xml:space="preserve">R Markdown</w:t>
@@ -188,6 +188,25 @@
     <w:p>
       <w:pPr>
         <w:pStyle w:val="FirstParagraph"/>
+      </w:pPr>
+      <w:r>
+        <w:t xml:space="preserve">Also see</w:t>
+      </w:r>
+      <w:r>
+        <w:t xml:space="preserve"> </w:t>
+      </w:r>
+      <w:hyperlink w:anchor="rmd">
+        <w:r>
+          <w:rPr>
+            <w:rStyle w:val="Hyperlink"/>
+          </w:rPr>
+          <w:t xml:space="preserve">section 1</w:t>
+        </w:r>
+      </w:hyperlink>
+    </w:p>
+    <w:p>
+      <w:pPr>
+        <w:pStyle w:val="BodyText"/>
       </w:pPr>
       <w:r>
         <w:t xml:space="preserve">You can also embed plots, for example:</w:t>
@@ -1277,7 +1296,7 @@
     </w:lvl>
   </w:abstractNum>
   <w:abstractNum w:abstractNumId="990">
-    <w:nsid w:val="48842830"/>
+    <w:nsid w:val="6f426f2b"/>
     <w:multiLevelType w:val="multilevel"/>
     <w:lvl w:ilvl="0">
       <w:numFmt w:val="bullet"/>
@@ -1358,7 +1377,7 @@
     </w:lvl>
   </w:abstractNum>
   <w:abstractNum w:abstractNumId="991">
-    <w:nsid w:val="59b785fa"/>
+    <w:nsid w:val="87e07362"/>
     <w:multiLevelType w:val="multilevel"/>
     <w:lvl w:ilvl="0">
       <w:numFmt w:val="bullet"/>

</xml_diff>